<commit_message>
actualizado doc taller con avance
</commit_message>
<xml_diff>
--- a/Taller de investigacion/DIPLOMADO EN ESTADISTICA.docx
+++ b/Taller de investigacion/DIPLOMADO EN ESTADISTICA.docx
@@ -160,7 +160,11 @@
     <w:sdt>
       <w:sdtPr>
         <w:rPr>
-          <w:lang w:val="es-ES"/>
+          <w:rFonts w:asciiTheme="minorHAnsi" w:eastAsiaTheme="minorHAnsi" w:hAnsiTheme="minorHAnsi" w:cstheme="minorBidi"/>
+          <w:color w:val="auto"/>
+          <w:sz w:val="22"/>
+          <w:szCs w:val="22"/>
+          <w:lang w:val="es-ES" w:eastAsia="en-US"/>
         </w:rPr>
         <w:id w:val="-2094077161"/>
         <w:docPartObj>
@@ -170,13 +174,8 @@
       </w:sdtPr>
       <w:sdtEndPr>
         <w:rPr>
-          <w:rFonts w:asciiTheme="minorHAnsi" w:eastAsiaTheme="minorHAnsi" w:hAnsiTheme="minorHAnsi" w:cstheme="minorBidi"/>
           <w:b/>
           <w:bCs/>
-          <w:color w:val="auto"/>
-          <w:sz w:val="22"/>
-          <w:szCs w:val="22"/>
-          <w:lang w:eastAsia="en-US"/>
         </w:rPr>
       </w:sdtEndPr>
       <w:sdtContent>
@@ -337,6 +336,13 @@
           <w:lang w:val="es-ES"/>
         </w:rPr>
       </w:pPr>
+    </w:p>
+    <w:p>
+      <w:pPr>
+        <w:rPr>
+          <w:lang w:val="es-ES"/>
+        </w:rPr>
+      </w:pPr>
       <w:r>
         <w:rPr>
           <w:lang w:val="es-ES"/>
@@ -552,7 +558,7 @@
         <w:rPr>
           <w:lang w:val="es-ES"/>
         </w:rPr>
-        <w:t xml:space="preserve">Desarrollar un modelo predictivo basado en series de tiempo que permita anticipar los tiempos de respuesta de los servicios </w:t>
+        <w:t xml:space="preserve">Desarrollar un modelo basado en series de tiempo que permita anticipar los tiempos de respuesta de los servicios </w:t>
       </w:r>
       <w:proofErr w:type="spellStart"/>
       <w:r>
@@ -692,46 +698,92 @@
           <w:lang w:val="es-ES"/>
         </w:rPr>
       </w:pPr>
-    </w:p>
-    <w:p>
-      <w:pPr>
-        <w:rPr>
-          <w:lang w:val="es-ES"/>
-        </w:rPr>
-      </w:pPr>
-      <w:r>
-        <w:rPr>
-          <w:lang w:val="es-ES"/>
-        </w:rPr>
-        <w:t>Recolección de datos</w:t>
-      </w:r>
-    </w:p>
-    <w:p>
-      <w:pPr>
-        <w:rPr>
-          <w:lang w:val="es-ES"/>
-        </w:rPr>
-      </w:pPr>
-    </w:p>
-    <w:p>
-      <w:pPr>
-        <w:rPr>
-          <w:lang w:val="es-ES"/>
-        </w:rPr>
-      </w:pPr>
-      <w:r>
-        <w:rPr>
-          <w:lang w:val="es-ES"/>
-        </w:rPr>
-        <w:t>Limpieza y formateo de datos</w:t>
-      </w:r>
-    </w:p>
-    <w:p>
-      <w:pPr>
-        <w:rPr>
-          <w:lang w:val="es-ES"/>
-        </w:rPr>
-      </w:pPr>
+      <w:r>
+        <w:rPr>
+          <w:lang w:val="es-ES"/>
+        </w:rPr>
+        <w:t>Para el desarrollo del proyecto, se realizará durante cuatro fases:</w:t>
+      </w:r>
+    </w:p>
+    <w:p>
+      <w:pPr>
+        <w:rPr>
+          <w:lang w:val="es-ES"/>
+        </w:rPr>
+      </w:pPr>
+      <w:r>
+        <w:rPr>
+          <w:lang w:val="es-ES"/>
+        </w:rPr>
+        <w:t>Fase 1: identificación de los servicios desde donde se extraerán los log</w:t>
+      </w:r>
+    </w:p>
+    <w:p>
+      <w:pPr>
+        <w:rPr>
+          <w:lang w:val="es-ES"/>
+        </w:rPr>
+      </w:pPr>
+      <w:r>
+        <w:rPr>
+          <w:lang w:val="es-ES"/>
+        </w:rPr>
+        <w:t xml:space="preserve">Fase 2: </w:t>
+      </w:r>
+      <w:r>
+        <w:rPr>
+          <w:lang w:val="es-ES"/>
+        </w:rPr>
+        <w:t>limpieza de registros</w:t>
+      </w:r>
+      <w:r>
+        <w:rPr>
+          <w:lang w:val="es-ES"/>
+        </w:rPr>
+        <w:t xml:space="preserve"> y consolidación de datos</w:t>
+      </w:r>
+    </w:p>
+    <w:p>
+      <w:pPr>
+        <w:rPr>
+          <w:lang w:val="es-ES"/>
+        </w:rPr>
+      </w:pPr>
+      <w:r>
+        <w:rPr>
+          <w:lang w:val="es-ES"/>
+        </w:rPr>
+        <w:t>Fase 3: Establecer la situación actual de los servicios</w:t>
+      </w:r>
+    </w:p>
+    <w:p>
+      <w:pPr>
+        <w:rPr>
+          <w:lang w:val="es-ES"/>
+        </w:rPr>
+      </w:pPr>
+      <w:r>
+        <w:rPr>
+          <w:lang w:val="es-ES"/>
+        </w:rPr>
+        <w:t>Fase 4: Generar el modelo usando series de tiempo</w:t>
+      </w:r>
+    </w:p>
+    <w:p>
+      <w:pPr>
+        <w:rPr>
+          <w:lang w:val="es-ES"/>
+        </w:rPr>
+      </w:pPr>
+    </w:p>
+    <w:p>
+      <w:pPr>
+        <w:rPr>
+          <w:lang w:val="es-ES"/>
+        </w:rPr>
+      </w:pPr>
+      <w:bookmarkStart w:id="1" w:name="_GoBack"/>
+      <w:bookmarkEnd w:id="1"/>
     </w:p>
     <w:p>
       <w:pPr>
@@ -781,8 +833,6 @@
           <w:lang w:val="es-ES"/>
         </w:rPr>
       </w:pPr>
-      <w:bookmarkStart w:id="1" w:name="_GoBack"/>
-      <w:bookmarkEnd w:id="1"/>
     </w:p>
     <w:p>
       <w:pPr>
@@ -1595,7 +1645,7 @@
 </file>
 
 <file path=customXml/itemProps1.xml><?xml version="1.0" encoding="utf-8"?>
-<ds:datastoreItem xmlns:ds="http://schemas.openxmlformats.org/officeDocument/2006/customXml" ds:itemID="{5F4AA5F3-45C4-4CA6-A4BC-699622D2ADAB}">
+<ds:datastoreItem xmlns:ds="http://schemas.openxmlformats.org/officeDocument/2006/customXml" ds:itemID="{E686BE8F-EF55-4056-BED3-2F952E9DB99F}">
   <ds:schemaRefs>
     <ds:schemaRef ds:uri="http://schemas.openxmlformats.org/officeDocument/2006/bibliography"/>
   </ds:schemaRefs>

</xml_diff>